<commit_message>
solventados algunos errores en la ficha de carecterizacion
</commit_message>
<xml_diff>
--- a/templates/plantillas/ficha_de_caracterizacion.docx
+++ b/templates/plantillas/ficha_de_caracterizacion.docx
@@ -967,17 +967,7 @@
                 <w:sz w:val="16"/>
                 <w:szCs w:val="16"/>
               </w:rPr>
-              <w:t xml:space="preserve">{{ </w:t>
-            </w:r>
-            <w:proofErr w:type="spellStart"/>
-            <w:r>
-              <w:rPr>
-                <w:rFonts w:ascii="Arial" w:hAnsi="Arial" w:cs="Arial"/>
-                <w:b/>
-                <w:sz w:val="16"/>
-                <w:szCs w:val="16"/>
-              </w:rPr>
-              <w:t>codigo</w:t>
+              <w:t>{{ codigo</w:t>
             </w:r>
             <w:proofErr w:type="gramEnd"/>
             <w:r>
@@ -987,17 +977,7 @@
                 <w:sz w:val="16"/>
                 <w:szCs w:val="16"/>
               </w:rPr>
-              <w:t>_programa</w:t>
-            </w:r>
-            <w:proofErr w:type="spellEnd"/>
-            <w:r>
-              <w:rPr>
-                <w:rFonts w:ascii="Arial" w:hAnsi="Arial" w:cs="Arial"/>
-                <w:b/>
-                <w:sz w:val="16"/>
-                <w:szCs w:val="16"/>
-              </w:rPr>
-              <w:t xml:space="preserve"> }}</w:t>
+              <w:t>_programa }}</w:t>
             </w:r>
           </w:p>
         </w:tc>
@@ -1154,16 +1134,7 @@
                 <w:sz w:val="16"/>
                 <w:szCs w:val="16"/>
               </w:rPr>
-              <w:t xml:space="preserve">{{ </w:t>
-            </w:r>
-            <w:proofErr w:type="spellStart"/>
-            <w:r>
-              <w:rPr>
-                <w:rFonts w:ascii="Arial" w:hAnsi="Arial" w:cs="Arial"/>
-                <w:sz w:val="16"/>
-                <w:szCs w:val="16"/>
-              </w:rPr>
-              <w:t>nombre</w:t>
+              <w:t>{{ nombre</w:t>
             </w:r>
             <w:proofErr w:type="gramEnd"/>
             <w:r>
@@ -1180,16 +1151,7 @@
                 <w:sz w:val="16"/>
                 <w:szCs w:val="16"/>
               </w:rPr>
-              <w:t>programa</w:t>
-            </w:r>
-            <w:proofErr w:type="spellEnd"/>
-            <w:r>
-              <w:rPr>
-                <w:rFonts w:ascii="Arial" w:hAnsi="Arial" w:cs="Arial"/>
-                <w:sz w:val="16"/>
-                <w:szCs w:val="16"/>
-              </w:rPr>
-              <w:t xml:space="preserve"> }}</w:t>
+              <w:t>programa }}</w:t>
             </w:r>
           </w:p>
         </w:tc>
@@ -1364,7 +1326,6 @@
               </w:rPr>
               <w:t xml:space="preserve">{{ </w:t>
             </w:r>
-            <w:proofErr w:type="spellStart"/>
             <w:r>
               <w:rPr>
                 <w:rFonts w:ascii="Arial" w:hAnsi="Arial" w:cs="Arial"/>
@@ -1388,16 +1349,7 @@
                 <w:sz w:val="16"/>
                 <w:szCs w:val="16"/>
               </w:rPr>
-              <w:t>programa</w:t>
-            </w:r>
-            <w:proofErr w:type="spellEnd"/>
-            <w:r>
-              <w:rPr>
-                <w:rFonts w:ascii="Arial" w:hAnsi="Arial" w:cs="Arial"/>
-                <w:sz w:val="16"/>
-                <w:szCs w:val="16"/>
-              </w:rPr>
-              <w:t xml:space="preserve"> }}</w:t>
+              <w:t>programa }}</w:t>
             </w:r>
           </w:p>
         </w:tc>
@@ -1578,16 +1530,7 @@
                 <w:sz w:val="16"/>
                 <w:szCs w:val="16"/>
               </w:rPr>
-              <w:t xml:space="preserve">{{ </w:t>
-            </w:r>
-            <w:proofErr w:type="spellStart"/>
-            <w:r>
-              <w:rPr>
-                <w:rFonts w:ascii="Arial" w:hAnsi="Arial" w:cs="Arial"/>
-                <w:sz w:val="16"/>
-                <w:szCs w:val="16"/>
-              </w:rPr>
-              <w:t>duraci</w:t>
+              <w:t>{{ duraci</w:t>
             </w:r>
             <w:r>
               <w:rPr>
@@ -1612,16 +1555,7 @@
                 <w:sz w:val="16"/>
                 <w:szCs w:val="16"/>
               </w:rPr>
-              <w:t>_programa</w:t>
-            </w:r>
-            <w:proofErr w:type="spellEnd"/>
-            <w:r>
-              <w:rPr>
-                <w:rFonts w:ascii="Arial" w:hAnsi="Arial" w:cs="Arial"/>
-                <w:sz w:val="16"/>
-                <w:szCs w:val="16"/>
-              </w:rPr>
-              <w:t xml:space="preserve"> }}</w:t>
+              <w:t>_programa }}</w:t>
             </w:r>
           </w:p>
         </w:tc>
@@ -1786,16 +1720,7 @@
                 <w:sz w:val="16"/>
                 <w:szCs w:val="16"/>
               </w:rPr>
-              <w:t xml:space="preserve">{{ </w:t>
-            </w:r>
-            <w:proofErr w:type="spellStart"/>
-            <w:r>
-              <w:rPr>
-                <w:rFonts w:ascii="Arial" w:hAnsi="Arial" w:cs="Arial"/>
-                <w:sz w:val="16"/>
-                <w:szCs w:val="16"/>
-              </w:rPr>
-              <w:t>fecha</w:t>
+              <w:t>{{ fecha</w:t>
             </w:r>
             <w:proofErr w:type="gramEnd"/>
             <w:r>
@@ -1804,16 +1729,7 @@
                 <w:sz w:val="16"/>
                 <w:szCs w:val="16"/>
               </w:rPr>
-              <w:t>_inicio</w:t>
-            </w:r>
-            <w:proofErr w:type="spellEnd"/>
-            <w:r>
-              <w:rPr>
-                <w:rFonts w:ascii="Arial" w:hAnsi="Arial" w:cs="Arial"/>
-                <w:sz w:val="16"/>
-                <w:szCs w:val="16"/>
-              </w:rPr>
-              <w:t xml:space="preserve"> }}</w:t>
+              <w:t>_inicio }}</w:t>
             </w:r>
           </w:p>
         </w:tc>
@@ -2042,16 +1958,7 @@
                 <w:sz w:val="16"/>
                 <w:szCs w:val="16"/>
               </w:rPr>
-              <w:t xml:space="preserve">{{ </w:t>
-            </w:r>
-            <w:proofErr w:type="spellStart"/>
-            <w:r>
-              <w:rPr>
-                <w:rFonts w:ascii="Arial" w:hAnsi="Arial" w:cs="Arial"/>
-                <w:sz w:val="16"/>
-                <w:szCs w:val="16"/>
-              </w:rPr>
-              <w:t>fecha</w:t>
+              <w:t>{{ fecha</w:t>
             </w:r>
             <w:proofErr w:type="gramEnd"/>
             <w:r>
@@ -2060,16 +1967,7 @@
                 <w:sz w:val="16"/>
                 <w:szCs w:val="16"/>
               </w:rPr>
-              <w:t>_fin</w:t>
-            </w:r>
-            <w:proofErr w:type="spellEnd"/>
-            <w:r>
-              <w:rPr>
-                <w:rFonts w:ascii="Arial" w:hAnsi="Arial" w:cs="Arial"/>
-                <w:sz w:val="16"/>
-                <w:szCs w:val="16"/>
-              </w:rPr>
-              <w:t xml:space="preserve"> }}</w:t>
+              <w:t>_fin }}</w:t>
             </w:r>
           </w:p>
         </w:tc>
@@ -3123,18 +3021,8 @@
                 <w:sz w:val="16"/>
                 <w:szCs w:val="16"/>
               </w:rPr>
-              <w:t xml:space="preserve">{{ </w:t>
-            </w:r>
-            <w:proofErr w:type="spellStart"/>
-            <w:r>
-              <w:rPr>
-                <w:rFonts w:ascii="Arial" w:hAnsi="Arial" w:cs="Arial"/>
-                <w:sz w:val="16"/>
-                <w:szCs w:val="16"/>
-              </w:rPr>
-              <w:t>direccion</w:t>
-            </w:r>
-            <w:proofErr w:type="spellEnd"/>
+              <w:t>{{ direccion</w:t>
+            </w:r>
             <w:proofErr w:type="gramEnd"/>
             <w:r>
               <w:rPr>
@@ -3351,16 +3239,7 @@
                 <w:sz w:val="16"/>
                 <w:szCs w:val="16"/>
               </w:rPr>
-              <w:t xml:space="preserve">{{ </w:t>
-            </w:r>
-            <w:proofErr w:type="spellStart"/>
-            <w:r>
-              <w:rPr>
-                <w:rFonts w:ascii="Arial" w:hAnsi="Arial" w:cs="Arial"/>
-                <w:sz w:val="16"/>
-                <w:szCs w:val="16"/>
-              </w:rPr>
-              <w:t>nombre</w:t>
+              <w:t>{{ nombre</w:t>
             </w:r>
             <w:proofErr w:type="gramEnd"/>
             <w:r>
@@ -3369,16 +3248,7 @@
                 <w:sz w:val="16"/>
                 <w:szCs w:val="16"/>
               </w:rPr>
-              <w:t>_responsable</w:t>
-            </w:r>
-            <w:proofErr w:type="spellEnd"/>
-            <w:r>
-              <w:rPr>
-                <w:rFonts w:ascii="Arial" w:hAnsi="Arial" w:cs="Arial"/>
-                <w:sz w:val="16"/>
-                <w:szCs w:val="16"/>
-              </w:rPr>
-              <w:t xml:space="preserve"> }}</w:t>
+              <w:t>_responsable }}</w:t>
             </w:r>
           </w:p>
         </w:tc>
@@ -3449,16 +3319,7 @@
                 <w:sz w:val="16"/>
                 <w:szCs w:val="16"/>
               </w:rPr>
-              <w:t xml:space="preserve">{{ </w:t>
-            </w:r>
-            <w:proofErr w:type="spellStart"/>
-            <w:r>
-              <w:rPr>
-                <w:rFonts w:ascii="Arial" w:hAnsi="Arial" w:cs="Arial"/>
-                <w:sz w:val="16"/>
-                <w:szCs w:val="16"/>
-              </w:rPr>
-              <w:t>numero</w:t>
+              <w:t>{{ numero</w:t>
             </w:r>
             <w:proofErr w:type="gramEnd"/>
             <w:r>
@@ -3467,16 +3328,7 @@
                 <w:sz w:val="16"/>
                 <w:szCs w:val="16"/>
               </w:rPr>
-              <w:t>_identificacion</w:t>
-            </w:r>
-            <w:proofErr w:type="spellEnd"/>
-            <w:r>
-              <w:rPr>
-                <w:rFonts w:ascii="Arial" w:hAnsi="Arial" w:cs="Arial"/>
-                <w:sz w:val="16"/>
-                <w:szCs w:val="16"/>
-              </w:rPr>
-              <w:t xml:space="preserve"> }}</w:t>
+              <w:t>_identificacion }}</w:t>
             </w:r>
           </w:p>
         </w:tc>
@@ -5915,7 +5767,16 @@
                 <w:sz w:val="16"/>
                 <w:szCs w:val="16"/>
               </w:rPr>
-              <w:t xml:space="preserve"> especial }}</w:t>
+              <w:t>_</w:t>
+            </w:r>
+            <w:r>
+              <w:rPr>
+                <w:rFonts w:ascii="Arial" w:hAnsi="Arial" w:cs="Arial"/>
+                <w:b/>
+                <w:sz w:val="16"/>
+                <w:szCs w:val="16"/>
+              </w:rPr>
+              <w:t>especial }}</w:t>
             </w:r>
           </w:p>
         </w:tc>
@@ -8400,17 +8261,7 @@
                 <w:sz w:val="16"/>
                 <w:szCs w:val="16"/>
               </w:rPr>
-              <w:t xml:space="preserve">{{ </w:t>
-            </w:r>
-            <w:proofErr w:type="spellStart"/>
-            <w:r>
-              <w:rPr>
-                <w:rFonts w:ascii="Arial" w:hAnsi="Arial" w:cs="Arial"/>
-                <w:b/>
-                <w:sz w:val="16"/>
-                <w:szCs w:val="16"/>
-              </w:rPr>
-              <w:t>fecha</w:t>
+              <w:t>{{ fecha</w:t>
             </w:r>
             <w:proofErr w:type="gramEnd"/>
             <w:r>
@@ -8420,17 +8271,7 @@
                 <w:sz w:val="16"/>
                 <w:szCs w:val="16"/>
               </w:rPr>
-              <w:t>_inscripcion</w:t>
-            </w:r>
-            <w:proofErr w:type="spellEnd"/>
-            <w:r>
-              <w:rPr>
-                <w:rFonts w:ascii="Arial" w:hAnsi="Arial" w:cs="Arial"/>
-                <w:b/>
-                <w:sz w:val="16"/>
-                <w:szCs w:val="16"/>
-              </w:rPr>
-              <w:t xml:space="preserve"> }}</w:t>
+              <w:t>_inscripcion }}</w:t>
             </w:r>
           </w:p>
         </w:tc>
@@ -8782,25 +8623,7 @@
           <w:sz w:val="24"/>
           <w:szCs w:val="24"/>
         </w:rPr>
-        <w:t xml:space="preserve">                            </w:t>
-      </w:r>
-      <w:proofErr w:type="spellStart"/>
-      <w:r>
-        <w:rPr>
-          <w:rFonts w:ascii="Times New Roman" w:hAnsi="Times New Roman"/>
-          <w:sz w:val="24"/>
-          <w:szCs w:val="24"/>
-        </w:rPr>
-        <w:t>Vo.Bo</w:t>
-      </w:r>
-      <w:proofErr w:type="spellEnd"/>
-      <w:r>
-        <w:rPr>
-          <w:rFonts w:ascii="Times New Roman" w:hAnsi="Times New Roman"/>
-          <w:sz w:val="24"/>
-          <w:szCs w:val="24"/>
-        </w:rPr>
-        <w:t>. Coor</w:t>
+        <w:t xml:space="preserve">                            Vo.Bo. Coor</w:t>
       </w:r>
       <w:r>
         <w:rPr>

</xml_diff>